<commit_message>
day2: q :q . exut exit
</commit_message>
<xml_diff>
--- a/Grammar.docx
+++ b/Grammar.docx
@@ -9208,6 +9208,668 @@
         </w:rPr>
       </w:pPr>
     </w:p>
+    <w:p>
+      <w:pPr>
+        <w:rPr>
+          <w:bCs/>
+          <w:szCs w:val="26"/>
+        </w:rPr>
+      </w:pPr>
+      <w:r>
+        <w:rPr>
+          <w:bCs/>
+          <w:szCs w:val="26"/>
+        </w:rPr>
+        <w:t xml:space="preserve">Subject: </w:t>
+      </w:r>
+      <w:r>
+        <w:rPr>
+          <w:b/>
+          <w:szCs w:val="26"/>
+        </w:rPr>
+        <w:t>You</w:t>
+      </w:r>
+      <w:r>
+        <w:rPr>
+          <w:bCs/>
+          <w:szCs w:val="26"/>
+        </w:rPr>
+        <w:t xml:space="preserve"> should submit your CV by Friday.</w:t>
+      </w:r>
+    </w:p>
+    <w:p>
+      <w:pPr>
+        <w:rPr>
+          <w:bCs/>
+          <w:szCs w:val="26"/>
+        </w:rPr>
+      </w:pPr>
+      <w:r>
+        <w:rPr>
+          <w:bCs/>
+          <w:szCs w:val="26"/>
+        </w:rPr>
+        <w:t xml:space="preserve">Object: Do you often contact </w:t>
+      </w:r>
+      <w:r>
+        <w:rPr>
+          <w:b/>
+          <w:szCs w:val="26"/>
+        </w:rPr>
+        <w:t>him</w:t>
+      </w:r>
+      <w:r>
+        <w:rPr>
+          <w:bCs/>
+          <w:szCs w:val="26"/>
+        </w:rPr>
+        <w:t>?</w:t>
+      </w:r>
+    </w:p>
+    <w:p>
+      <w:pPr>
+        <w:rPr>
+          <w:bCs/>
+          <w:szCs w:val="26"/>
+        </w:rPr>
+      </w:pPr>
+      <w:r>
+        <w:rPr>
+          <w:bCs/>
+          <w:szCs w:val="26"/>
+        </w:rPr>
+        <w:t xml:space="preserve">Possessive Adjective: </w:t>
+      </w:r>
+      <w:r>
+        <w:rPr>
+          <w:b/>
+          <w:szCs w:val="26"/>
+        </w:rPr>
+        <w:t>My</w:t>
+      </w:r>
+      <w:r>
+        <w:rPr>
+          <w:bCs/>
+          <w:szCs w:val="26"/>
+        </w:rPr>
+        <w:t xml:space="preserve"> responsibility is for sales.</w:t>
+      </w:r>
+    </w:p>
+    <w:p>
+      <w:pPr>
+        <w:rPr>
+          <w:bCs/>
+          <w:szCs w:val="26"/>
+        </w:rPr>
+      </w:pPr>
+      <w:r>
+        <w:rPr>
+          <w:bCs/>
+          <w:szCs w:val="26"/>
+        </w:rPr>
+        <w:t xml:space="preserve">Possessive Pronoun: This is her office and this is </w:t>
+      </w:r>
+      <w:r>
+        <w:rPr>
+          <w:b/>
+          <w:szCs w:val="26"/>
+        </w:rPr>
+        <w:t>mine</w:t>
+      </w:r>
+      <w:r>
+        <w:rPr>
+          <w:bCs/>
+          <w:szCs w:val="26"/>
+        </w:rPr>
+        <w:t>.</w:t>
+      </w:r>
+    </w:p>
+    <w:p>
+      <w:pPr>
+        <w:rPr>
+          <w:bCs/>
+          <w:szCs w:val="26"/>
+        </w:rPr>
+      </w:pPr>
+      <w:r>
+        <w:rPr>
+          <w:bCs/>
+          <w:color w:val="0070C0"/>
+          <w:szCs w:val="26"/>
+        </w:rPr>
+        <w:t>Lưu ý</w:t>
+      </w:r>
+      <w:r>
+        <w:rPr>
+          <w:bCs/>
+          <w:szCs w:val="26"/>
+        </w:rPr>
+        <w:t>: Sự khác biệt giữa Possessive Adjective và Possessive Pronoun</w:t>
+      </w:r>
+    </w:p>
+    <w:p>
+      <w:pPr>
+        <w:rPr>
+          <w:bCs/>
+          <w:szCs w:val="26"/>
+        </w:rPr>
+      </w:pPr>
+      <w:r>
+        <w:rPr>
+          <w:bCs/>
+          <w:szCs w:val="26"/>
+        </w:rPr>
+        <w:tab/>
+        <w:t>This her office and this is mine (= my office)</w:t>
+      </w:r>
+    </w:p>
+    <w:p>
+      <w:pPr>
+        <w:pStyle w:val="ListParagraph"/>
+        <w:numPr>
+          <w:ilvl w:val="0"/>
+          <w:numId w:val="34"/>
+        </w:numPr>
+        <w:spacing w:line="256" w:lineRule="auto"/>
+        <w:rPr>
+          <w:bCs/>
+          <w:szCs w:val="26"/>
+        </w:rPr>
+      </w:pPr>
+      <w:r>
+        <w:rPr>
+          <w:bCs/>
+          <w:szCs w:val="26"/>
+        </w:rPr>
+        <w:t>Possessive Pronoun = Poessessive Adjective + N</w:t>
+      </w:r>
+    </w:p>
+    <w:p>
+      <w:pPr>
+        <w:pStyle w:val="ListParagraph"/>
+        <w:numPr>
+          <w:ilvl w:val="0"/>
+          <w:numId w:val="34"/>
+        </w:numPr>
+        <w:spacing w:line="256" w:lineRule="auto"/>
+        <w:rPr>
+          <w:bCs/>
+          <w:szCs w:val="26"/>
+        </w:rPr>
+      </w:pPr>
+      <w:r>
+        <w:rPr>
+          <w:bCs/>
+          <w:szCs w:val="26"/>
+        </w:rPr>
+        <w:t>We cannot use a/an/the, this/that/these/thoes, no, some, any, every, etc</w:t>
+      </w:r>
+      <w:r>
+        <w:rPr>
+          <w:bCs/>
+          <w:szCs w:val="26"/>
+        </w:rPr>
+        <w:t>… i</w:t>
+      </w:r>
+      <w:r>
+        <w:rPr>
+          <w:bCs/>
+          <w:szCs w:val="26"/>
+        </w:rPr>
+        <w:t>n front of a possessive adjective</w:t>
+      </w:r>
+    </w:p>
+    <w:p>
+      <w:pPr>
+        <w:pStyle w:val="ListParagraph"/>
+        <w:numPr>
+          <w:ilvl w:val="0"/>
+          <w:numId w:val="35"/>
+        </w:numPr>
+        <w:spacing w:line="256" w:lineRule="auto"/>
+        <w:rPr>
+          <w:bCs/>
+          <w:szCs w:val="26"/>
+        </w:rPr>
+      </w:pPr>
+      <w:r>
+        <w:rPr>
+          <w:bCs/>
+          <w:szCs w:val="26"/>
+        </w:rPr>
+        <w:t>He is a friend of mine.</w:t>
+      </w:r>
+      <w:r>
+        <w:rPr>
+          <w:bCs/>
+          <w:szCs w:val="26"/>
+        </w:rPr>
+        <w:tab/>
+      </w:r>
+      <w:r>
+        <w:rPr>
+          <w:bCs/>
+          <w:szCs w:val="26"/>
+        </w:rPr>
+        <w:tab/>
+        <w:t>True</w:t>
+      </w:r>
+    </w:p>
+    <w:p>
+      <w:pPr>
+        <w:pStyle w:val="ListParagraph"/>
+        <w:numPr>
+          <w:ilvl w:val="0"/>
+          <w:numId w:val="35"/>
+        </w:numPr>
+        <w:spacing w:line="256" w:lineRule="auto"/>
+        <w:rPr>
+          <w:bCs/>
+          <w:szCs w:val="26"/>
+        </w:rPr>
+      </w:pPr>
+      <w:r>
+        <w:rPr>
+          <w:bCs/>
+          <w:szCs w:val="26"/>
+        </w:rPr>
+        <w:t xml:space="preserve">He is </w:t>
+      </w:r>
+      <w:r>
+        <w:rPr>
+          <w:bCs/>
+          <w:color w:val="FF0000"/>
+          <w:szCs w:val="26"/>
+          <w:highlight w:val="yellow"/>
+        </w:rPr>
+        <w:t>a</w:t>
+      </w:r>
+      <w:r>
+        <w:rPr>
+          <w:bCs/>
+          <w:color w:val="FF0000"/>
+          <w:szCs w:val="26"/>
+        </w:rPr>
+        <w:t xml:space="preserve"> </w:t>
+      </w:r>
+      <w:r>
+        <w:rPr>
+          <w:bCs/>
+          <w:szCs w:val="26"/>
+        </w:rPr>
+        <w:t>my friend.</w:t>
+      </w:r>
+      <w:r>
+        <w:rPr>
+          <w:bCs/>
+          <w:szCs w:val="26"/>
+        </w:rPr>
+        <w:tab/>
+      </w:r>
+      <w:r>
+        <w:rPr>
+          <w:bCs/>
+          <w:szCs w:val="26"/>
+        </w:rPr>
+        <w:tab/>
+      </w:r>
+      <w:r>
+        <w:rPr>
+          <w:bCs/>
+          <w:color w:val="FF0000"/>
+          <w:szCs w:val="26"/>
+        </w:rPr>
+        <w:t>False</w:t>
+      </w:r>
+    </w:p>
+    <w:p>
+      <w:pPr>
+        <w:pStyle w:val="ListParagraph"/>
+        <w:numPr>
+          <w:ilvl w:val="0"/>
+          <w:numId w:val="34"/>
+        </w:numPr>
+        <w:spacing w:line="256" w:lineRule="auto"/>
+        <w:rPr>
+          <w:bCs/>
+          <w:szCs w:val="26"/>
+        </w:rPr>
+      </w:pPr>
+      <w:r>
+        <w:rPr>
+          <w:bCs/>
+          <w:szCs w:val="26"/>
+        </w:rPr>
+        <w:t>Possessive Pronoun can be a subject</w:t>
+      </w:r>
+    </w:p>
+    <w:p>
+      <w:pPr>
+        <w:spacing w:line="256" w:lineRule="auto"/>
+        <w:ind w:left="1440"/>
+        <w:rPr>
+          <w:bCs/>
+          <w:szCs w:val="26"/>
+        </w:rPr>
+      </w:pPr>
+      <w:r>
+        <w:rPr>
+          <w:bCs/>
+          <w:szCs w:val="26"/>
+        </w:rPr>
+        <w:t xml:space="preserve">Though his suggestion is good, </w:t>
+      </w:r>
+      <w:commentRangeStart w:id="0"/>
+      <w:r>
+        <w:rPr>
+          <w:b/>
+          <w:szCs w:val="26"/>
+          <w:u w:val="single"/>
+        </w:rPr>
+        <w:t>mine</w:t>
+      </w:r>
+      <w:r>
+        <w:rPr>
+          <w:bCs/>
+          <w:szCs w:val="26"/>
+        </w:rPr>
+        <w:t xml:space="preserve"> </w:t>
+      </w:r>
+      <w:commentRangeEnd w:id="0"/>
+      <w:r>
+        <w:rPr>
+          <w:rStyle w:val="CommentReference"/>
+        </w:rPr>
+        <w:commentReference w:id="0"/>
+      </w:r>
+      <w:r>
+        <w:rPr>
+          <w:bCs/>
+          <w:szCs w:val="26"/>
+        </w:rPr>
+        <w:t>is better.</w:t>
+      </w:r>
+    </w:p>
+    <w:p>
+      <w:pPr>
+        <w:rPr>
+          <w:bCs/>
+          <w:szCs w:val="26"/>
+        </w:rPr>
+      </w:pPr>
+      <w:r>
+        <w:rPr>
+          <w:bCs/>
+          <w:szCs w:val="26"/>
+        </w:rPr>
+        <w:t>Reflexive Pronoun (Đại từ phản thân):</w:t>
+      </w:r>
+    </w:p>
+    <w:p>
+      <w:pPr>
+        <w:pStyle w:val="ListParagraph"/>
+        <w:numPr>
+          <w:ilvl w:val="0"/>
+          <w:numId w:val="36"/>
+        </w:numPr>
+        <w:rPr>
+          <w:bCs/>
+          <w:szCs w:val="26"/>
+        </w:rPr>
+      </w:pPr>
+      <w:r>
+        <w:rPr>
+          <w:bCs/>
+          <w:szCs w:val="26"/>
+        </w:rPr>
+        <w:t>I bought myself a nice bicycle.</w:t>
+      </w:r>
+    </w:p>
+    <w:p>
+      <w:pPr>
+        <w:ind w:left="720"/>
+        <w:rPr>
+          <w:bCs/>
+          <w:szCs w:val="26"/>
+        </w:rPr>
+      </w:pPr>
+      <w:r>
+        <w:rPr>
+          <w:bCs/>
+          <w:szCs w:val="26"/>
+        </w:rPr>
+        <w:t>= &gt; Chủ từ thực hiện hành động lên bản thân mình.</w:t>
+      </w:r>
+    </w:p>
+    <w:p>
+      <w:pPr>
+        <w:pStyle w:val="ListParagraph"/>
+        <w:numPr>
+          <w:ilvl w:val="0"/>
+          <w:numId w:val="36"/>
+        </w:numPr>
+        <w:rPr>
+          <w:bCs/>
+          <w:szCs w:val="26"/>
+        </w:rPr>
+      </w:pPr>
+      <w:r>
+        <w:rPr>
+          <w:bCs/>
+          <w:szCs w:val="26"/>
+        </w:rPr>
+        <w:t xml:space="preserve">Helen </w:t>
+      </w:r>
+      <w:r>
+        <w:rPr>
+          <w:b/>
+          <w:szCs w:val="26"/>
+          <w:u w:val="single"/>
+        </w:rPr>
+        <w:t>herself</w:t>
+      </w:r>
+      <w:r>
+        <w:rPr>
+          <w:bCs/>
+          <w:szCs w:val="26"/>
+        </w:rPr>
+        <w:t xml:space="preserve"> can deal with the issue</w:t>
+      </w:r>
+      <w:r>
+        <w:rPr>
+          <w:bCs/>
+          <w:szCs w:val="26"/>
+        </w:rPr>
+        <w:t>.</w:t>
+      </w:r>
+    </w:p>
+    <w:p>
+      <w:pPr>
+        <w:ind w:left="720"/>
+        <w:rPr>
+          <w:bCs/>
+          <w:szCs w:val="26"/>
+        </w:rPr>
+      </w:pPr>
+      <w:r>
+        <w:rPr>
+          <w:bCs/>
+          <w:szCs w:val="26"/>
+        </w:rPr>
+        <w:t xml:space="preserve">Helen can deal with the issue </w:t>
+      </w:r>
+      <w:r>
+        <w:rPr>
+          <w:b/>
+          <w:szCs w:val="26"/>
+          <w:u w:val="single"/>
+        </w:rPr>
+        <w:t>herself</w:t>
+      </w:r>
+      <w:r>
+        <w:rPr>
+          <w:b/>
+          <w:szCs w:val="26"/>
+          <w:u w:val="single"/>
+        </w:rPr>
+        <w:t>.</w:t>
+      </w:r>
+    </w:p>
+    <w:p>
+      <w:pPr>
+        <w:ind w:left="720"/>
+        <w:rPr>
+          <w:bCs/>
+          <w:szCs w:val="26"/>
+        </w:rPr>
+      </w:pPr>
+      <w:r>
+        <w:rPr>
+          <w:bCs/>
+          <w:szCs w:val="26"/>
+        </w:rPr>
+        <w:t xml:space="preserve">= &gt; Nhấn mạnh chủ từ tự thực hiện hành động. </w:t>
+      </w:r>
+    </w:p>
+    <w:p>
+      <w:pPr>
+        <w:pStyle w:val="ListParagraph"/>
+        <w:numPr>
+          <w:ilvl w:val="0"/>
+          <w:numId w:val="36"/>
+        </w:numPr>
+        <w:rPr>
+          <w:bCs/>
+          <w:szCs w:val="26"/>
+        </w:rPr>
+      </w:pPr>
+      <w:r>
+        <w:rPr>
+          <w:bCs/>
+          <w:szCs w:val="26"/>
+        </w:rPr>
+        <w:lastRenderedPageBreak/>
+        <w:t>John goes to school by himself ( = alone).</w:t>
+      </w:r>
+    </w:p>
+    <w:p>
+      <w:pPr>
+        <w:ind w:left="720"/>
+        <w:rPr>
+          <w:bCs/>
+          <w:szCs w:val="26"/>
+        </w:rPr>
+      </w:pPr>
+      <w:r>
+        <w:rPr>
+          <w:bCs/>
+          <w:szCs w:val="26"/>
+        </w:rPr>
+        <w:t>= &gt; By + Đại từ phản thân = Alone (một mình).</w:t>
+      </w:r>
+    </w:p>
+    <w:p>
+      <w:pPr>
+        <w:ind w:left="720"/>
+        <w:rPr>
+          <w:bCs/>
+          <w:szCs w:val="26"/>
+        </w:rPr>
+      </w:pPr>
+    </w:p>
+    <w:p>
+      <w:pPr>
+        <w:pStyle w:val="ListParagraph"/>
+        <w:numPr>
+          <w:ilvl w:val="0"/>
+          <w:numId w:val="33"/>
+        </w:numPr>
+        <w:rPr>
+          <w:b/>
+          <w:szCs w:val="26"/>
+        </w:rPr>
+      </w:pPr>
+      <w:r>
+        <w:rPr>
+          <w:b/>
+          <w:szCs w:val="26"/>
+        </w:rPr>
+        <w:t>Demonstrative Pronoun</w:t>
+      </w:r>
+      <w:r>
+        <w:rPr>
+          <w:b/>
+          <w:szCs w:val="26"/>
+        </w:rPr>
+        <w:t xml:space="preserve"> (Đại từ chỉ định)</w:t>
+      </w:r>
+    </w:p>
+    <w:p>
+      <w:pPr>
+        <w:jc w:val="center"/>
+        <w:rPr>
+          <w:b/>
+          <w:szCs w:val="26"/>
+        </w:rPr>
+      </w:pPr>
+      <w:r>
+        <w:rPr>
+          <w:noProof/>
+        </w:rPr>
+        <w:drawing>
+          <wp:inline distT="0" distB="0" distL="0" distR="0" wp14:anchorId="6B2264B4" wp14:editId="1927ED1C">
+            <wp:extent cx="6590017" cy="2926080"/>
+            <wp:effectExtent l="0" t="0" r="1905" b="7620"/>
+            <wp:docPr id="380186284" name="Picture 1"/>
+            <wp:cNvGraphicFramePr>
+              <a:graphicFrameLocks xmlns:a="http://schemas.openxmlformats.org/drawingml/2006/main" noChangeAspect="1"/>
+            </wp:cNvGraphicFramePr>
+            <a:graphic xmlns:a="http://schemas.openxmlformats.org/drawingml/2006/main">
+              <a:graphicData uri="http://schemas.openxmlformats.org/drawingml/2006/picture">
+                <pic:pic xmlns:pic="http://schemas.openxmlformats.org/drawingml/2006/picture">
+                  <pic:nvPicPr>
+                    <pic:cNvPr id="380186284" name=""/>
+                    <pic:cNvPicPr/>
+                  </pic:nvPicPr>
+                  <pic:blipFill>
+                    <a:blip r:embed="rId9"/>
+                    <a:stretch>
+                      <a:fillRect/>
+                    </a:stretch>
+                  </pic:blipFill>
+                  <pic:spPr>
+                    <a:xfrm>
+                      <a:off x="0" y="0"/>
+                      <a:ext cx="6606371" cy="2933341"/>
+                    </a:xfrm>
+                    <a:prstGeom prst="rect">
+                      <a:avLst/>
+                    </a:prstGeom>
+                  </pic:spPr>
+                </pic:pic>
+              </a:graphicData>
+            </a:graphic>
+          </wp:inline>
+        </w:drawing>
+      </w:r>
+    </w:p>
+    <w:p>
+      <w:pPr>
+        <w:rPr>
+          <w:b/>
+          <w:szCs w:val="26"/>
+        </w:rPr>
+      </w:pPr>
+    </w:p>
+    <w:p>
+      <w:pPr>
+        <w:ind w:left="720"/>
+        <w:rPr>
+          <w:bCs/>
+          <w:szCs w:val="26"/>
+        </w:rPr>
+      </w:pPr>
+    </w:p>
     <w:sectPr>
       <w:pgSz w:w="12240" w:h="15840"/>
       <w:pgMar w:top="1440" w:right="1440" w:bottom="1440" w:left="1440" w:header="720" w:footer="720" w:gutter="0"/>
@@ -9218,6 +9880,45 @@
 </w:document>
 </file>
 
+<file path=word/comments.xml><?xml version="1.0" encoding="utf-8"?>
+<w:comments xmlns:wpc="http://schemas.microsoft.com/office/word/2010/wordprocessingCanvas" xmlns:cx="http://schemas.microsoft.com/office/drawing/2014/chartex" xmlns:cx1="http://schemas.microsoft.com/office/drawing/2015/9/8/chartex" xmlns:cx2="http://schemas.microsoft.com/office/drawing/2015/10/21/chartex" xmlns:cx3="http://schemas.microsoft.com/office/drawing/2016/5/9/chartex" xmlns:cx4="http://schemas.microsoft.com/office/drawing/2016/5/10/chartex" xmlns:cx5="http://schemas.microsoft.com/office/drawing/2016/5/11/chartex" xmlns:cx6="http://schemas.microsoft.com/office/drawing/2016/5/12/chartex" xmlns:cx7="http://schemas.microsoft.com/office/drawing/2016/5/13/chartex" xmlns:cx8="http://schemas.microsoft.com/office/drawing/2016/5/14/chartex" xmlns:mc="http://schemas.openxmlformats.org/markup-compatibility/2006" xmlns:aink="http://schemas.microsoft.com/office/drawing/2016/ink" xmlns:am3d="http://schemas.microsoft.com/office/drawing/2017/model3d" xmlns:o="urn:schemas-microsoft-com:office:office" xmlns:oel="http://schemas.microsoft.com/office/2019/extlst" xmlns:r="http://schemas.openxmlformats.org/officeDocument/2006/relationships" xmlns:m="http://schemas.openxmlformats.org/officeDocument/2006/math" xmlns:v="urn:schemas-microsoft-com:vml" xmlns:wp14="http://schemas.microsoft.com/office/word/2010/wordprocessingDrawing" xmlns:wp="http://schemas.openxmlformats.org/drawingml/2006/wordprocessingDrawing" xmlns:w10="urn:schemas-microsoft-com:office:word" xmlns:w="http://schemas.openxmlformats.org/wordprocessingml/2006/main" xmlns:w14="http://schemas.microsoft.com/office/word/2010/wordml" xmlns:w15="http://schemas.microsoft.com/office/word/2012/wordml" xmlns:w16cex="http://schemas.microsoft.com/office/word/2018/wordml/cex" xmlns:w16cid="http://schemas.microsoft.com/office/word/2016/wordml/cid" xmlns:w16="http://schemas.microsoft.com/office/word/2018/wordml" xmlns:w16sdtdh="http://schemas.microsoft.com/office/word/2020/wordml/sdtdatahash" xmlns:w16se="http://schemas.microsoft.com/office/word/2015/wordml/symex" xmlns:wpg="http://schemas.microsoft.com/office/word/2010/wordprocessingGroup" xmlns:wpi="http://schemas.microsoft.com/office/word/2010/wordprocessingInk" xmlns:wne="http://schemas.microsoft.com/office/word/2006/wordml" xmlns:wps="http://schemas.microsoft.com/office/word/2010/wordprocessingShape" mc:Ignorable="w14 w15 w16se w16cid w16 w16cex w16sdtdh wp14">
+  <w:comment w:id="0" w:author="Dy Phạm" w:date="2024-02-20T21:59:00Z" w:initials="DP">
+    <w:p>
+      <w:pPr>
+        <w:pStyle w:val="CommentText"/>
+      </w:pPr>
+      <w:r>
+        <w:rPr>
+          <w:rStyle w:val="CommentReference"/>
+        </w:rPr>
+        <w:annotationRef/>
+      </w:r>
+      <w:r>
+        <w:t>My suggestione</w:t>
+      </w:r>
+    </w:p>
+  </w:comment>
+</w:comments>
+</file>
+
+<file path=word/commentsExtended.xml><?xml version="1.0" encoding="utf-8"?>
+<w15:commentsEx xmlns:wpc="http://schemas.microsoft.com/office/word/2010/wordprocessingCanvas" xmlns:cx="http://schemas.microsoft.com/office/drawing/2014/chartex" xmlns:cx1="http://schemas.microsoft.com/office/drawing/2015/9/8/chartex" xmlns:cx2="http://schemas.microsoft.com/office/drawing/2015/10/21/chartex" xmlns:cx3="http://schemas.microsoft.com/office/drawing/2016/5/9/chartex" xmlns:cx4="http://schemas.microsoft.com/office/drawing/2016/5/10/chartex" xmlns:cx5="http://schemas.microsoft.com/office/drawing/2016/5/11/chartex" xmlns:cx6="http://schemas.microsoft.com/office/drawing/2016/5/12/chartex" xmlns:cx7="http://schemas.microsoft.com/office/drawing/2016/5/13/chartex" xmlns:cx8="http://schemas.microsoft.com/office/drawing/2016/5/14/chartex" xmlns:mc="http://schemas.openxmlformats.org/markup-compatibility/2006" xmlns:aink="http://schemas.microsoft.com/office/drawing/2016/ink" xmlns:am3d="http://schemas.microsoft.com/office/drawing/2017/model3d" xmlns:o="urn:schemas-microsoft-com:office:office" xmlns:oel="http://schemas.microsoft.com/office/2019/extlst" xmlns:r="http://schemas.openxmlformats.org/officeDocument/2006/relationships" xmlns:m="http://schemas.openxmlformats.org/officeDocument/2006/math" xmlns:v="urn:schemas-microsoft-com:vml" xmlns:wp14="http://schemas.microsoft.com/office/word/2010/wordprocessingDrawing" xmlns:wp="http://schemas.openxmlformats.org/drawingml/2006/wordprocessingDrawing" xmlns:w10="urn:schemas-microsoft-com:office:word" xmlns:w="http://schemas.openxmlformats.org/wordprocessingml/2006/main" xmlns:w14="http://schemas.microsoft.com/office/word/2010/wordml" xmlns:w15="http://schemas.microsoft.com/office/word/2012/wordml" xmlns:w16cex="http://schemas.microsoft.com/office/word/2018/wordml/cex" xmlns:w16cid="http://schemas.microsoft.com/office/word/2016/wordml/cid" xmlns:w16="http://schemas.microsoft.com/office/word/2018/wordml" xmlns:w16sdtdh="http://schemas.microsoft.com/office/word/2020/wordml/sdtdatahash" xmlns:w16se="http://schemas.microsoft.com/office/word/2015/wordml/symex" xmlns:wpg="http://schemas.microsoft.com/office/word/2010/wordprocessingGroup" xmlns:wpi="http://schemas.microsoft.com/office/word/2010/wordprocessingInk" xmlns:wne="http://schemas.microsoft.com/office/word/2006/wordml" xmlns:wps="http://schemas.microsoft.com/office/word/2010/wordprocessingShape" mc:Ignorable="w14 w15 w16se w16cid w16 w16cex w16sdtdh wp14">
+  <w15:commentEx w15:paraId="59D90A7E" w15:done="0"/>
+</w15:commentsEx>
+</file>
+
+<file path=word/commentsExtensible.xml><?xml version="1.0" encoding="utf-8"?>
+<w16cex:commentsExtensible xmlns:wpc="http://schemas.microsoft.com/office/word/2010/wordprocessingCanvas" xmlns:cx="http://schemas.microsoft.com/office/drawing/2014/chartex" xmlns:cx1="http://schemas.microsoft.com/office/drawing/2015/9/8/chartex" xmlns:cx2="http://schemas.microsoft.com/office/drawing/2015/10/21/chartex" xmlns:cx3="http://schemas.microsoft.com/office/drawing/2016/5/9/chartex" xmlns:cx4="http://schemas.microsoft.com/office/drawing/2016/5/10/chartex" xmlns:cx5="http://schemas.microsoft.com/office/drawing/2016/5/11/chartex" xmlns:cx6="http://schemas.microsoft.com/office/drawing/2016/5/12/chartex" xmlns:cx7="http://schemas.microsoft.com/office/drawing/2016/5/13/chartex" xmlns:cx8="http://schemas.microsoft.com/office/drawing/2016/5/14/chartex" xmlns:cr="http://schemas.microsoft.com/office/comments/2020/reactions" xmlns:mc="http://schemas.openxmlformats.org/markup-compatibility/2006" xmlns:aink="http://schemas.microsoft.com/office/drawing/2016/ink" xmlns:am3d="http://schemas.microsoft.com/office/drawing/2017/model3d" xmlns:o="urn:schemas-microsoft-com:office:office" xmlns:oel="http://schemas.microsoft.com/office/2019/extlst" xmlns:r="http://schemas.openxmlformats.org/officeDocument/2006/relationships" xmlns:m="http://schemas.openxmlformats.org/officeDocument/2006/math" xmlns:v="urn:schemas-microsoft-com:vml" xmlns:wp14="http://schemas.microsoft.com/office/word/2010/wordprocessingDrawing" xmlns:wp="http://schemas.openxmlformats.org/drawingml/2006/wordprocessingDrawing" xmlns:w10="urn:schemas-microsoft-com:office:word" xmlns:w="http://schemas.openxmlformats.org/wordprocessingml/2006/main" xmlns:w14="http://schemas.microsoft.com/office/word/2010/wordml" xmlns:w15="http://schemas.microsoft.com/office/word/2012/wordml" xmlns:w16cex="http://schemas.microsoft.com/office/word/2018/wordml/cex" xmlns:w16cid="http://schemas.microsoft.com/office/word/2016/wordml/cid" xmlns:w16="http://schemas.microsoft.com/office/word/2018/wordml" xmlns:w16sdtdh="http://schemas.microsoft.com/office/word/2020/wordml/sdtdatahash" xmlns:w16se="http://schemas.microsoft.com/office/word/2015/wordml/symex" xmlns:wpg="http://schemas.microsoft.com/office/word/2010/wordprocessingGroup" xmlns:wpi="http://schemas.microsoft.com/office/word/2010/wordprocessingInk" xmlns:wne="http://schemas.microsoft.com/office/word/2006/wordml" xmlns:wps="http://schemas.microsoft.com/office/word/2010/wordprocessingShape" mc:Ignorable="w14 w15 w16se w16cid w16 w16cex w16sdtdh cr wp14">
+  <w16cex:commentExtensible w16cex:durableId="3F626670" w16cex:dateUtc="2024-02-20T14:59:00Z"/>
+</w16cex:commentsExtensible>
+</file>
+
+<file path=word/commentsIds.xml><?xml version="1.0" encoding="utf-8"?>
+<w16cid:commentsIds xmlns:wpc="http://schemas.microsoft.com/office/word/2010/wordprocessingCanvas" xmlns:cx="http://schemas.microsoft.com/office/drawing/2014/chartex" xmlns:cx1="http://schemas.microsoft.com/office/drawing/2015/9/8/chartex" xmlns:cx2="http://schemas.microsoft.com/office/drawing/2015/10/21/chartex" xmlns:cx3="http://schemas.microsoft.com/office/drawing/2016/5/9/chartex" xmlns:cx4="http://schemas.microsoft.com/office/drawing/2016/5/10/chartex" xmlns:cx5="http://schemas.microsoft.com/office/drawing/2016/5/11/chartex" xmlns:cx6="http://schemas.microsoft.com/office/drawing/2016/5/12/chartex" xmlns:cx7="http://schemas.microsoft.com/office/drawing/2016/5/13/chartex" xmlns:cx8="http://schemas.microsoft.com/office/drawing/2016/5/14/chartex" xmlns:mc="http://schemas.openxmlformats.org/markup-compatibility/2006" xmlns:aink="http://schemas.microsoft.com/office/drawing/2016/ink" xmlns:am3d="http://schemas.microsoft.com/office/drawing/2017/model3d" xmlns:o="urn:schemas-microsoft-com:office:office" xmlns:oel="http://schemas.microsoft.com/office/2019/extlst" xmlns:r="http://schemas.openxmlformats.org/officeDocument/2006/relationships" xmlns:m="http://schemas.openxmlformats.org/officeDocument/2006/math" xmlns:v="urn:schemas-microsoft-com:vml" xmlns:wp14="http://schemas.microsoft.com/office/word/2010/wordprocessingDrawing" xmlns:wp="http://schemas.openxmlformats.org/drawingml/2006/wordprocessingDrawing" xmlns:w10="urn:schemas-microsoft-com:office:word" xmlns:w="http://schemas.openxmlformats.org/wordprocessingml/2006/main" xmlns:w14="http://schemas.microsoft.com/office/word/2010/wordml" xmlns:w15="http://schemas.microsoft.com/office/word/2012/wordml" xmlns:w16cex="http://schemas.microsoft.com/office/word/2018/wordml/cex" xmlns:w16cid="http://schemas.microsoft.com/office/word/2016/wordml/cid" xmlns:w16="http://schemas.microsoft.com/office/word/2018/wordml" xmlns:w16sdtdh="http://schemas.microsoft.com/office/word/2020/wordml/sdtdatahash" xmlns:w16se="http://schemas.microsoft.com/office/word/2015/wordml/symex" xmlns:wpg="http://schemas.microsoft.com/office/word/2010/wordprocessingGroup" xmlns:wpi="http://schemas.microsoft.com/office/word/2010/wordprocessingInk" xmlns:wne="http://schemas.microsoft.com/office/word/2006/wordml" xmlns:wps="http://schemas.microsoft.com/office/word/2010/wordprocessingShape" mc:Ignorable="w14 w15 w16se w16cid w16 w16cex w16sdtdh wp14">
+  <w16cid:commentId w16cid:paraId="59D90A7E" w16cid:durableId="3F626670"/>
+</w16cid:commentsIds>
+</file>
+
 <file path=word/numbering.xml><?xml version="1.0" encoding="utf-8"?>
 <w:numbering xmlns:wpc="http://schemas.microsoft.com/office/word/2010/wordprocessingCanvas" xmlns:cx="http://schemas.microsoft.com/office/drawing/2014/chartex" xmlns:cx1="http://schemas.microsoft.com/office/drawing/2015/9/8/chartex" xmlns:cx2="http://schemas.microsoft.com/office/drawing/2015/10/21/chartex" xmlns:cx3="http://schemas.microsoft.com/office/drawing/2016/5/9/chartex" xmlns:cx4="http://schemas.microsoft.com/office/drawing/2016/5/10/chartex" xmlns:cx5="http://schemas.microsoft.com/office/drawing/2016/5/11/chartex" xmlns:cx6="http://schemas.microsoft.com/office/drawing/2016/5/12/chartex" xmlns:cx7="http://schemas.microsoft.com/office/drawing/2016/5/13/chartex" xmlns:cx8="http://schemas.microsoft.com/office/drawing/2016/5/14/chartex" xmlns:mc="http://schemas.openxmlformats.org/markup-compatibility/2006" xmlns:aink="http://schemas.microsoft.com/office/drawing/2016/ink" xmlns:am3d="http://schemas.microsoft.com/office/drawing/2017/model3d" xmlns:o="urn:schemas-microsoft-com:office:office" xmlns:oel="http://schemas.microsoft.com/office/2019/extlst" xmlns:r="http://schemas.openxmlformats.org/officeDocument/2006/relationships" xmlns:m="http://schemas.openxmlformats.org/officeDocument/2006/math" xmlns:v="urn:schemas-microsoft-com:vml" xmlns:wp14="http://schemas.microsoft.com/office/word/2010/wordprocessingDrawing" xmlns:wp="http://schemas.openxmlformats.org/drawingml/2006/wordprocessingDrawing" xmlns:w10="urn:schemas-microsoft-com:office:word" xmlns:w="http://schemas.openxmlformats.org/wordprocessingml/2006/main" xmlns:w14="http://schemas.microsoft.com/office/word/2010/wordml" xmlns:w15="http://schemas.microsoft.com/office/word/2012/wordml" xmlns:w16cex="http://schemas.microsoft.com/office/word/2018/wordml/cex" xmlns:w16cid="http://schemas.microsoft.com/office/word/2016/wordml/cid" xmlns:w16="http://schemas.microsoft.com/office/word/2018/wordml" xmlns:w16sdtdh="http://schemas.microsoft.com/office/word/2020/wordml/sdtdatahash" xmlns:w16se="http://schemas.microsoft.com/office/word/2015/wordml/symex" xmlns:wpg="http://schemas.microsoft.com/office/word/2010/wordprocessingGroup" xmlns:wpi="http://schemas.microsoft.com/office/word/2010/wordprocessingInk" xmlns:wne="http://schemas.microsoft.com/office/word/2006/wordml" xmlns:wps="http://schemas.microsoft.com/office/word/2010/wordprocessingShape" mc:Ignorable="w14 w15 w16se w16cid w16 w16cex w16sdtdh wp14">
   <w:abstractNum w:abstractNumId="0" w15:restartNumberingAfterBreak="0">
@@ -11792,8 +12493,8 @@
   <w:abstractNum w:abstractNumId="27" w15:restartNumberingAfterBreak="0">
     <w:nsid w:val="6FE44AE8"/>
     <w:multiLevelType w:val="hybridMultilevel"/>
-    <w:tmpl w:val="98C65B98"/>
-    <w:lvl w:ilvl="0" w:tplc="0409000F">
+    <w:tmpl w:val="AE98A296"/>
+    <w:lvl w:ilvl="0" w:tplc="F184EE90">
       <w:start w:val="1"/>
       <w:numFmt w:val="decimal"/>
       <w:lvlText w:val="%1."/>
@@ -11803,6 +12504,8 @@
       </w:pPr>
       <w:rPr>
         <w:rFonts w:hint="default"/>
+        <w:b/>
+        <w:bCs w:val="0"/>
       </w:rPr>
     </w:lvl>
     <w:lvl w:ilvl="1" w:tplc="04090019" w:tentative="1">
@@ -12081,6 +12784,119 @@
     </w:lvl>
   </w:abstractNum>
   <w:abstractNum w:abstractNumId="30" w15:restartNumberingAfterBreak="0">
+    <w:nsid w:val="778C12C6"/>
+    <w:multiLevelType w:val="hybridMultilevel"/>
+    <w:tmpl w:val="E8F6E266"/>
+    <w:lvl w:ilvl="0" w:tplc="04090001">
+      <w:start w:val="1"/>
+      <w:numFmt w:val="bullet"/>
+      <w:lvlText w:val=""/>
+      <w:lvlJc w:val="left"/>
+      <w:pPr>
+        <w:ind w:left="1800" w:hanging="360"/>
+      </w:pPr>
+      <w:rPr>
+        <w:rFonts w:ascii="Symbol" w:hAnsi="Symbol" w:hint="default"/>
+      </w:rPr>
+    </w:lvl>
+    <w:lvl w:ilvl="1" w:tplc="04090003" w:tentative="1">
+      <w:start w:val="1"/>
+      <w:numFmt w:val="bullet"/>
+      <w:lvlText w:val="o"/>
+      <w:lvlJc w:val="left"/>
+      <w:pPr>
+        <w:ind w:left="2520" w:hanging="360"/>
+      </w:pPr>
+      <w:rPr>
+        <w:rFonts w:ascii="Courier New" w:hAnsi="Courier New" w:cs="Courier New" w:hint="default"/>
+      </w:rPr>
+    </w:lvl>
+    <w:lvl w:ilvl="2" w:tplc="04090005" w:tentative="1">
+      <w:start w:val="1"/>
+      <w:numFmt w:val="bullet"/>
+      <w:lvlText w:val=""/>
+      <w:lvlJc w:val="left"/>
+      <w:pPr>
+        <w:ind w:left="3240" w:hanging="360"/>
+      </w:pPr>
+      <w:rPr>
+        <w:rFonts w:ascii="Wingdings" w:hAnsi="Wingdings" w:hint="default"/>
+      </w:rPr>
+    </w:lvl>
+    <w:lvl w:ilvl="3" w:tplc="04090001" w:tentative="1">
+      <w:start w:val="1"/>
+      <w:numFmt w:val="bullet"/>
+      <w:lvlText w:val=""/>
+      <w:lvlJc w:val="left"/>
+      <w:pPr>
+        <w:ind w:left="3960" w:hanging="360"/>
+      </w:pPr>
+      <w:rPr>
+        <w:rFonts w:ascii="Symbol" w:hAnsi="Symbol" w:hint="default"/>
+      </w:rPr>
+    </w:lvl>
+    <w:lvl w:ilvl="4" w:tplc="04090003" w:tentative="1">
+      <w:start w:val="1"/>
+      <w:numFmt w:val="bullet"/>
+      <w:lvlText w:val="o"/>
+      <w:lvlJc w:val="left"/>
+      <w:pPr>
+        <w:ind w:left="4680" w:hanging="360"/>
+      </w:pPr>
+      <w:rPr>
+        <w:rFonts w:ascii="Courier New" w:hAnsi="Courier New" w:cs="Courier New" w:hint="default"/>
+      </w:rPr>
+    </w:lvl>
+    <w:lvl w:ilvl="5" w:tplc="04090005" w:tentative="1">
+      <w:start w:val="1"/>
+      <w:numFmt w:val="bullet"/>
+      <w:lvlText w:val=""/>
+      <w:lvlJc w:val="left"/>
+      <w:pPr>
+        <w:ind w:left="5400" w:hanging="360"/>
+      </w:pPr>
+      <w:rPr>
+        <w:rFonts w:ascii="Wingdings" w:hAnsi="Wingdings" w:hint="default"/>
+      </w:rPr>
+    </w:lvl>
+    <w:lvl w:ilvl="6" w:tplc="04090001" w:tentative="1">
+      <w:start w:val="1"/>
+      <w:numFmt w:val="bullet"/>
+      <w:lvlText w:val=""/>
+      <w:lvlJc w:val="left"/>
+      <w:pPr>
+        <w:ind w:left="6120" w:hanging="360"/>
+      </w:pPr>
+      <w:rPr>
+        <w:rFonts w:ascii="Symbol" w:hAnsi="Symbol" w:hint="default"/>
+      </w:rPr>
+    </w:lvl>
+    <w:lvl w:ilvl="7" w:tplc="04090003" w:tentative="1">
+      <w:start w:val="1"/>
+      <w:numFmt w:val="bullet"/>
+      <w:lvlText w:val="o"/>
+      <w:lvlJc w:val="left"/>
+      <w:pPr>
+        <w:ind w:left="6840" w:hanging="360"/>
+      </w:pPr>
+      <w:rPr>
+        <w:rFonts w:ascii="Courier New" w:hAnsi="Courier New" w:cs="Courier New" w:hint="default"/>
+      </w:rPr>
+    </w:lvl>
+    <w:lvl w:ilvl="8" w:tplc="04090005" w:tentative="1">
+      <w:start w:val="1"/>
+      <w:numFmt w:val="bullet"/>
+      <w:lvlText w:val=""/>
+      <w:lvlJc w:val="left"/>
+      <w:pPr>
+        <w:ind w:left="7560" w:hanging="360"/>
+      </w:pPr>
+      <w:rPr>
+        <w:rFonts w:ascii="Wingdings" w:hAnsi="Wingdings" w:hint="default"/>
+      </w:rPr>
+    </w:lvl>
+  </w:abstractNum>
+  <w:abstractNum w:abstractNumId="31" w15:restartNumberingAfterBreak="0">
     <w:nsid w:val="77D90A1E"/>
     <w:multiLevelType w:val="hybridMultilevel"/>
     <w:tmpl w:val="9D44B5C0"/>
@@ -12193,7 +13009,7 @@
       </w:rPr>
     </w:lvl>
   </w:abstractNum>
-  <w:abstractNum w:abstractNumId="31" w15:restartNumberingAfterBreak="0">
+  <w:abstractNum w:abstractNumId="32" w15:restartNumberingAfterBreak="0">
     <w:nsid w:val="7A7F3785"/>
     <w:multiLevelType w:val="hybridMultilevel"/>
     <w:tmpl w:val="EDFECAC2"/>
@@ -12306,7 +13122,7 @@
       </w:rPr>
     </w:lvl>
   </w:abstractNum>
-  <w:abstractNum w:abstractNumId="32" w15:restartNumberingAfterBreak="0">
+  <w:abstractNum w:abstractNumId="33" w15:restartNumberingAfterBreak="0">
     <w:nsid w:val="7F483695"/>
     <w:multiLevelType w:val="hybridMultilevel"/>
     <w:tmpl w:val="3B660946"/>
@@ -12417,6 +13233,95 @@
       <w:rPr>
         <w:rFonts w:ascii="Wingdings" w:hAnsi="Wingdings" w:hint="default"/>
       </w:rPr>
+    </w:lvl>
+  </w:abstractNum>
+  <w:abstractNum w:abstractNumId="34" w15:restartNumberingAfterBreak="0">
+    <w:nsid w:val="7F510A04"/>
+    <w:multiLevelType w:val="hybridMultilevel"/>
+    <w:tmpl w:val="B05C413C"/>
+    <w:lvl w:ilvl="0" w:tplc="0409000F">
+      <w:start w:val="1"/>
+      <w:numFmt w:val="decimal"/>
+      <w:lvlText w:val="%1."/>
+      <w:lvlJc w:val="left"/>
+      <w:pPr>
+        <w:ind w:left="720" w:hanging="360"/>
+      </w:pPr>
+      <w:rPr>
+        <w:rFonts w:hint="default"/>
+      </w:rPr>
+    </w:lvl>
+    <w:lvl w:ilvl="1" w:tplc="04090019" w:tentative="1">
+      <w:start w:val="1"/>
+      <w:numFmt w:val="lowerLetter"/>
+      <w:lvlText w:val="%2."/>
+      <w:lvlJc w:val="left"/>
+      <w:pPr>
+        <w:ind w:left="1440" w:hanging="360"/>
+      </w:pPr>
+    </w:lvl>
+    <w:lvl w:ilvl="2" w:tplc="0409001B" w:tentative="1">
+      <w:start w:val="1"/>
+      <w:numFmt w:val="lowerRoman"/>
+      <w:lvlText w:val="%3."/>
+      <w:lvlJc w:val="right"/>
+      <w:pPr>
+        <w:ind w:left="2160" w:hanging="180"/>
+      </w:pPr>
+    </w:lvl>
+    <w:lvl w:ilvl="3" w:tplc="0409000F" w:tentative="1">
+      <w:start w:val="1"/>
+      <w:numFmt w:val="decimal"/>
+      <w:lvlText w:val="%4."/>
+      <w:lvlJc w:val="left"/>
+      <w:pPr>
+        <w:ind w:left="2880" w:hanging="360"/>
+      </w:pPr>
+    </w:lvl>
+    <w:lvl w:ilvl="4" w:tplc="04090019" w:tentative="1">
+      <w:start w:val="1"/>
+      <w:numFmt w:val="lowerLetter"/>
+      <w:lvlText w:val="%5."/>
+      <w:lvlJc w:val="left"/>
+      <w:pPr>
+        <w:ind w:left="3600" w:hanging="360"/>
+      </w:pPr>
+    </w:lvl>
+    <w:lvl w:ilvl="5" w:tplc="0409001B" w:tentative="1">
+      <w:start w:val="1"/>
+      <w:numFmt w:val="lowerRoman"/>
+      <w:lvlText w:val="%6."/>
+      <w:lvlJc w:val="right"/>
+      <w:pPr>
+        <w:ind w:left="4320" w:hanging="180"/>
+      </w:pPr>
+    </w:lvl>
+    <w:lvl w:ilvl="6" w:tplc="0409000F" w:tentative="1">
+      <w:start w:val="1"/>
+      <w:numFmt w:val="decimal"/>
+      <w:lvlText w:val="%7."/>
+      <w:lvlJc w:val="left"/>
+      <w:pPr>
+        <w:ind w:left="5040" w:hanging="360"/>
+      </w:pPr>
+    </w:lvl>
+    <w:lvl w:ilvl="7" w:tplc="04090019" w:tentative="1">
+      <w:start w:val="1"/>
+      <w:numFmt w:val="lowerLetter"/>
+      <w:lvlText w:val="%8."/>
+      <w:lvlJc w:val="left"/>
+      <w:pPr>
+        <w:ind w:left="5760" w:hanging="360"/>
+      </w:pPr>
+    </w:lvl>
+    <w:lvl w:ilvl="8" w:tplc="0409001B" w:tentative="1">
+      <w:start w:val="1"/>
+      <w:numFmt w:val="lowerRoman"/>
+      <w:lvlText w:val="%9."/>
+      <w:lvlJc w:val="right"/>
+      <w:pPr>
+        <w:ind w:left="6480" w:hanging="180"/>
+      </w:pPr>
     </w:lvl>
   </w:abstractNum>
   <w:num w:numId="1" w16cid:durableId="866066016">
@@ -12435,10 +13340,10 @@
     <w:abstractNumId w:val="7"/>
   </w:num>
   <w:num w:numId="6" w16cid:durableId="1376583939">
-    <w:abstractNumId w:val="30"/>
+    <w:abstractNumId w:val="31"/>
   </w:num>
   <w:num w:numId="7" w16cid:durableId="1093475733">
-    <w:abstractNumId w:val="32"/>
+    <w:abstractNumId w:val="33"/>
   </w:num>
   <w:num w:numId="8" w16cid:durableId="1487162557">
     <w:abstractNumId w:val="29"/>
@@ -12456,7 +13361,7 @@
     <w:abstractNumId w:val="19"/>
   </w:num>
   <w:num w:numId="13" w16cid:durableId="2038042515">
-    <w:abstractNumId w:val="31"/>
+    <w:abstractNumId w:val="32"/>
   </w:num>
   <w:num w:numId="14" w16cid:durableId="1728145494">
     <w:abstractNumId w:val="2"/>
@@ -12518,7 +13423,33 @@
   <w:num w:numId="33" w16cid:durableId="1641225486">
     <w:abstractNumId w:val="27"/>
   </w:num>
+  <w:num w:numId="34" w16cid:durableId="1599603913">
+    <w:abstractNumId w:val="16"/>
+    <w:lvlOverride w:ilvl="0"/>
+    <w:lvlOverride w:ilvl="1"/>
+    <w:lvlOverride w:ilvl="2"/>
+    <w:lvlOverride w:ilvl="3"/>
+    <w:lvlOverride w:ilvl="4"/>
+    <w:lvlOverride w:ilvl="5"/>
+    <w:lvlOverride w:ilvl="6"/>
+    <w:lvlOverride w:ilvl="7"/>
+    <w:lvlOverride w:ilvl="8"/>
+  </w:num>
+  <w:num w:numId="35" w16cid:durableId="1628389563">
+    <w:abstractNumId w:val="30"/>
+  </w:num>
+  <w:num w:numId="36" w16cid:durableId="102775049">
+    <w:abstractNumId w:val="34"/>
+  </w:num>
 </w:numbering>
+</file>
+
+<file path=word/people.xml><?xml version="1.0" encoding="utf-8"?>
+<w15:people xmlns:wpc="http://schemas.microsoft.com/office/word/2010/wordprocessingCanvas" xmlns:cx="http://schemas.microsoft.com/office/drawing/2014/chartex" xmlns:cx1="http://schemas.microsoft.com/office/drawing/2015/9/8/chartex" xmlns:cx2="http://schemas.microsoft.com/office/drawing/2015/10/21/chartex" xmlns:cx3="http://schemas.microsoft.com/office/drawing/2016/5/9/chartex" xmlns:cx4="http://schemas.microsoft.com/office/drawing/2016/5/10/chartex" xmlns:cx5="http://schemas.microsoft.com/office/drawing/2016/5/11/chartex" xmlns:cx6="http://schemas.microsoft.com/office/drawing/2016/5/12/chartex" xmlns:cx7="http://schemas.microsoft.com/office/drawing/2016/5/13/chartex" xmlns:cx8="http://schemas.microsoft.com/office/drawing/2016/5/14/chartex" xmlns:mc="http://schemas.openxmlformats.org/markup-compatibility/2006" xmlns:aink="http://schemas.microsoft.com/office/drawing/2016/ink" xmlns:am3d="http://schemas.microsoft.com/office/drawing/2017/model3d" xmlns:o="urn:schemas-microsoft-com:office:office" xmlns:oel="http://schemas.microsoft.com/office/2019/extlst" xmlns:r="http://schemas.openxmlformats.org/officeDocument/2006/relationships" xmlns:m="http://schemas.openxmlformats.org/officeDocument/2006/math" xmlns:v="urn:schemas-microsoft-com:vml" xmlns:wp14="http://schemas.microsoft.com/office/word/2010/wordprocessingDrawing" xmlns:wp="http://schemas.openxmlformats.org/drawingml/2006/wordprocessingDrawing" xmlns:w10="urn:schemas-microsoft-com:office:word" xmlns:w="http://schemas.openxmlformats.org/wordprocessingml/2006/main" xmlns:w14="http://schemas.microsoft.com/office/word/2010/wordml" xmlns:w15="http://schemas.microsoft.com/office/word/2012/wordml" xmlns:w16cex="http://schemas.microsoft.com/office/word/2018/wordml/cex" xmlns:w16cid="http://schemas.microsoft.com/office/word/2016/wordml/cid" xmlns:w16="http://schemas.microsoft.com/office/word/2018/wordml" xmlns:w16sdtdh="http://schemas.microsoft.com/office/word/2020/wordml/sdtdatahash" xmlns:w16se="http://schemas.microsoft.com/office/word/2015/wordml/symex" xmlns:wpg="http://schemas.microsoft.com/office/word/2010/wordprocessingGroup" xmlns:wpi="http://schemas.microsoft.com/office/word/2010/wordprocessingInk" xmlns:wne="http://schemas.microsoft.com/office/word/2006/wordml" xmlns:wps="http://schemas.microsoft.com/office/word/2010/wordprocessingShape" mc:Ignorable="w14 w15 w16se w16cid w16 w16cex w16sdtdh wp14">
+  <w15:person w15:author="Dy Phạm">
+    <w15:presenceInfo w15:providerId="Windows Live" w15:userId="c3b41865c9e7d502"/>
+  </w15:person>
+</w15:people>
 </file>
 
 <file path=word/styles.xml><?xml version="1.0" encoding="utf-8"?>
@@ -12978,6 +13909,74 @@
       </w:tblBorders>
     </w:tblPr>
   </w:style>
+  <w:style w:type="character" w:styleId="CommentReference">
+    <w:name w:val="annotation reference"/>
+    <w:basedOn w:val="DefaultParagraphFont"/>
+    <w:uiPriority w:val="99"/>
+    <w:semiHidden/>
+    <w:unhideWhenUsed/>
+    <w:rsid w:val="00C10E98"/>
+    <w:rPr>
+      <w:sz w:val="16"/>
+      <w:szCs w:val="16"/>
+    </w:rPr>
+  </w:style>
+  <w:style w:type="paragraph" w:styleId="CommentText">
+    <w:name w:val="annotation text"/>
+    <w:basedOn w:val="Normal"/>
+    <w:link w:val="CommentTextChar"/>
+    <w:uiPriority w:val="99"/>
+    <w:semiHidden/>
+    <w:unhideWhenUsed/>
+    <w:rsid w:val="00C10E98"/>
+    <w:pPr>
+      <w:spacing w:line="240" w:lineRule="auto"/>
+    </w:pPr>
+    <w:rPr>
+      <w:sz w:val="20"/>
+      <w:szCs w:val="20"/>
+    </w:rPr>
+  </w:style>
+  <w:style w:type="character" w:customStyle="1" w:styleId="CommentTextChar">
+    <w:name w:val="Comment Text Char"/>
+    <w:basedOn w:val="DefaultParagraphFont"/>
+    <w:link w:val="CommentText"/>
+    <w:uiPriority w:val="99"/>
+    <w:semiHidden/>
+    <w:rsid w:val="00C10E98"/>
+    <w:rPr>
+      <w:sz w:val="20"/>
+      <w:szCs w:val="20"/>
+    </w:rPr>
+  </w:style>
+  <w:style w:type="paragraph" w:styleId="CommentSubject">
+    <w:name w:val="annotation subject"/>
+    <w:basedOn w:val="CommentText"/>
+    <w:next w:val="CommentText"/>
+    <w:link w:val="CommentSubjectChar"/>
+    <w:uiPriority w:val="99"/>
+    <w:semiHidden/>
+    <w:unhideWhenUsed/>
+    <w:rsid w:val="00C10E98"/>
+    <w:rPr>
+      <w:b/>
+      <w:bCs/>
+    </w:rPr>
+  </w:style>
+  <w:style w:type="character" w:customStyle="1" w:styleId="CommentSubjectChar">
+    <w:name w:val="Comment Subject Char"/>
+    <w:basedOn w:val="CommentTextChar"/>
+    <w:link w:val="CommentSubject"/>
+    <w:uiPriority w:val="99"/>
+    <w:semiHidden/>
+    <w:rsid w:val="00C10E98"/>
+    <w:rPr>
+      <w:b/>
+      <w:bCs/>
+      <w:sz w:val="20"/>
+      <w:szCs w:val="20"/>
+    </w:rPr>
+  </w:style>
 </w:styles>
 </file>
 

</xml_diff>